<commit_message>
manual de procedimiento terminado
manual de procedimiento terminado
</commit_message>
<xml_diff>
--- a/Documentos/MAPRO.docx
+++ b/Documentos/MAPRO.docx
@@ -26,10 +26,231 @@
         </w:rPr>
       </w:pPr>
     </w:p>
+    <w:p>
+      <w:pPr>
+        <w:jc w:val="center"/>
+        <w:rPr>
+          <w:rFonts w:ascii="Arial" w:hAnsi="Arial" w:cs="Arial"/>
+          <w:b/>
+          <w:sz w:val="72"/>
+          <w:szCs w:val="72"/>
+        </w:rPr>
+      </w:pPr>
+      <w:r>
+        <w:rPr>
+          <w:rFonts w:ascii="Arial" w:hAnsi="Arial" w:cs="Arial"/>
+          <w:b/>
+          <w:sz w:val="72"/>
+          <w:szCs w:val="72"/>
+        </w:rPr>
+        <w:t>MANUAL DE PROCEDIMIENTO</w:t>
+      </w:r>
+    </w:p>
+    <w:p>
+      <w:pPr>
+        <w:rPr>
+          <w:rFonts w:ascii="Arial" w:hAnsi="Arial" w:cs="Arial"/>
+          <w:b/>
+        </w:rPr>
+      </w:pPr>
+    </w:p>
+    <w:p>
+      <w:pPr>
+        <w:rPr>
+          <w:rFonts w:ascii="Arial" w:hAnsi="Arial" w:cs="Arial"/>
+          <w:b/>
+        </w:rPr>
+      </w:pPr>
+    </w:p>
+    <w:p>
+      <w:pPr>
+        <w:rPr>
+          <w:rFonts w:ascii="Arial" w:hAnsi="Arial" w:cs="Arial"/>
+          <w:b/>
+        </w:rPr>
+      </w:pPr>
+    </w:p>
+    <w:p>
+      <w:pPr>
+        <w:rPr>
+          <w:rFonts w:ascii="Arial" w:hAnsi="Arial" w:cs="Arial"/>
+          <w:b/>
+        </w:rPr>
+      </w:pPr>
+    </w:p>
+    <w:p>
+      <w:pPr>
+        <w:rPr>
+          <w:rFonts w:ascii="Arial" w:hAnsi="Arial" w:cs="Arial"/>
+          <w:b/>
+        </w:rPr>
+      </w:pPr>
+    </w:p>
+    <w:p>
+      <w:pPr>
+        <w:rPr>
+          <w:rFonts w:ascii="Arial" w:hAnsi="Arial" w:cs="Arial"/>
+          <w:b/>
+        </w:rPr>
+      </w:pPr>
+    </w:p>
+    <w:p>
+      <w:pPr>
+        <w:rPr>
+          <w:rFonts w:ascii="Arial" w:hAnsi="Arial" w:cs="Arial"/>
+          <w:b/>
+        </w:rPr>
+      </w:pPr>
+    </w:p>
+    <w:p>
+      <w:pPr>
+        <w:rPr>
+          <w:rFonts w:ascii="Arial" w:hAnsi="Arial" w:cs="Arial"/>
+          <w:b/>
+        </w:rPr>
+      </w:pPr>
+    </w:p>
+    <w:p>
+      <w:pPr>
+        <w:rPr>
+          <w:rFonts w:ascii="Arial" w:hAnsi="Arial" w:cs="Arial"/>
+          <w:b/>
+        </w:rPr>
+      </w:pPr>
+    </w:p>
+    <w:p>
+      <w:pPr>
+        <w:rPr>
+          <w:rFonts w:ascii="Arial" w:hAnsi="Arial" w:cs="Arial"/>
+          <w:b/>
+        </w:rPr>
+      </w:pPr>
+    </w:p>
+    <w:p>
+      <w:pPr>
+        <w:rPr>
+          <w:rFonts w:ascii="Arial" w:hAnsi="Arial" w:cs="Arial"/>
+          <w:b/>
+        </w:rPr>
+      </w:pPr>
+    </w:p>
+    <w:p>
+      <w:pPr>
+        <w:rPr>
+          <w:rFonts w:ascii="Arial" w:hAnsi="Arial" w:cs="Arial"/>
+          <w:b/>
+        </w:rPr>
+      </w:pPr>
+    </w:p>
+    <w:p>
+      <w:pPr>
+        <w:rPr>
+          <w:rFonts w:ascii="Arial" w:hAnsi="Arial" w:cs="Arial"/>
+          <w:b/>
+        </w:rPr>
+      </w:pPr>
+    </w:p>
+    <w:p>
+      <w:pPr>
+        <w:rPr>
+          <w:rFonts w:ascii="Arial" w:hAnsi="Arial" w:cs="Arial"/>
+          <w:b/>
+        </w:rPr>
+      </w:pPr>
+    </w:p>
+    <w:p>
+      <w:pPr>
+        <w:rPr>
+          <w:rFonts w:ascii="Arial" w:hAnsi="Arial" w:cs="Arial"/>
+          <w:b/>
+        </w:rPr>
+      </w:pPr>
+    </w:p>
+    <w:p>
+      <w:pPr>
+        <w:rPr>
+          <w:rFonts w:ascii="Arial" w:hAnsi="Arial" w:cs="Arial"/>
+          <w:b/>
+        </w:rPr>
+      </w:pPr>
+    </w:p>
+    <w:p>
+      <w:pPr>
+        <w:rPr>
+          <w:rFonts w:ascii="Arial" w:hAnsi="Arial" w:cs="Arial"/>
+          <w:b/>
+        </w:rPr>
+      </w:pPr>
+    </w:p>
+    <w:p>
+      <w:pPr>
+        <w:rPr>
+          <w:rFonts w:ascii="Arial" w:hAnsi="Arial" w:cs="Arial"/>
+          <w:b/>
+        </w:rPr>
+      </w:pPr>
+    </w:p>
+    <w:p>
+      <w:pPr>
+        <w:rPr>
+          <w:rFonts w:ascii="Arial" w:hAnsi="Arial" w:cs="Arial"/>
+          <w:b/>
+        </w:rPr>
+      </w:pPr>
+    </w:p>
+    <w:p>
+      <w:pPr>
+        <w:rPr>
+          <w:rFonts w:ascii="Arial" w:hAnsi="Arial" w:cs="Arial"/>
+          <w:b/>
+        </w:rPr>
+      </w:pPr>
+    </w:p>
+    <w:p>
+      <w:pPr>
+        <w:rPr>
+          <w:rFonts w:ascii="Arial" w:hAnsi="Arial" w:cs="Arial"/>
+          <w:b/>
+        </w:rPr>
+      </w:pPr>
+    </w:p>
+    <w:p>
+      <w:pPr>
+        <w:rPr>
+          <w:rFonts w:ascii="Arial" w:hAnsi="Arial" w:cs="Arial"/>
+          <w:b/>
+        </w:rPr>
+        <w:sectPr>
+          <w:headerReference w:type="even" r:id="rId8"/>
+          <w:headerReference w:type="default" r:id="rId9"/>
+          <w:footerReference w:type="even" r:id="rId10"/>
+          <w:footerReference w:type="default" r:id="rId11"/>
+          <w:headerReference w:type="first" r:id="rId12"/>
+          <w:footerReference w:type="first" r:id="rId13"/>
+          <w:pgSz w:w="12240" w:h="15840"/>
+          <w:pgMar w:top="1417" w:right="1701" w:bottom="1417" w:left="1701" w:header="708" w:footer="708" w:gutter="0"/>
+          <w:pgNumType w:start="1"/>
+          <w:cols w:space="708"/>
+          <w:docGrid w:linePitch="360"/>
+        </w:sectPr>
+      </w:pPr>
+    </w:p>
+    <w:p>
+      <w:pPr>
+        <w:rPr>
+          <w:rFonts w:ascii="Arial" w:hAnsi="Arial" w:cs="Arial"/>
+          <w:b/>
+        </w:rPr>
+      </w:pPr>
+    </w:p>
     <w:sdt>
       <w:sdtPr>
         <w:rPr>
-          <w:lang w:val="es-ES"/>
+          <w:rFonts w:asciiTheme="minorHAnsi" w:eastAsiaTheme="minorHAnsi" w:hAnsiTheme="minorHAnsi" w:cstheme="minorBidi"/>
+          <w:color w:val="auto"/>
+          <w:sz w:val="22"/>
+          <w:szCs w:val="22"/>
+          <w:lang w:val="es-ES" w:eastAsia="en-US"/>
         </w:rPr>
         <w:id w:val="-2030555164"/>
         <w:docPartObj>
@@ -39,13 +260,8 @@
       </w:sdtPr>
       <w:sdtEndPr>
         <w:rPr>
-          <w:rFonts w:asciiTheme="minorHAnsi" w:eastAsiaTheme="minorHAnsi" w:hAnsiTheme="minorHAnsi" w:cstheme="minorBidi"/>
           <w:b/>
           <w:bCs/>
-          <w:color w:val="auto"/>
-          <w:sz w:val="22"/>
-          <w:szCs w:val="22"/>
-          <w:lang w:eastAsia="en-US"/>
         </w:rPr>
       </w:sdtEndPr>
       <w:sdtContent>
@@ -657,69 +873,22 @@
     </w:p>
     <w:p>
       <w:pPr>
-        <w:rPr>
-          <w:rFonts w:ascii="Arial" w:hAnsi="Arial" w:cs="Arial"/>
-          <w:b/>
-        </w:rPr>
-      </w:pPr>
-    </w:p>
-    <w:p>
-      <w:pPr>
-        <w:rPr>
-          <w:rFonts w:ascii="Arial" w:hAnsi="Arial" w:cs="Arial"/>
-          <w:b/>
-        </w:rPr>
-      </w:pPr>
-    </w:p>
-    <w:p>
-      <w:pPr>
-        <w:rPr>
-          <w:rFonts w:ascii="Arial" w:hAnsi="Arial" w:cs="Arial"/>
-          <w:b/>
-        </w:rPr>
-      </w:pPr>
-    </w:p>
-    <w:p>
-      <w:pPr>
-        <w:rPr>
-          <w:rFonts w:ascii="Arial" w:hAnsi="Arial" w:cs="Arial"/>
-          <w:b/>
-        </w:rPr>
-      </w:pPr>
-    </w:p>
-    <w:p>
-      <w:pPr>
-        <w:rPr>
-          <w:rFonts w:ascii="Arial" w:hAnsi="Arial" w:cs="Arial"/>
-          <w:b/>
-        </w:rPr>
-      </w:pPr>
-    </w:p>
-    <w:p>
-      <w:pPr>
-        <w:rPr>
-          <w:rFonts w:ascii="Arial" w:hAnsi="Arial" w:cs="Arial"/>
-          <w:b/>
-        </w:rPr>
-      </w:pPr>
-    </w:p>
-    <w:p>
-      <w:pPr>
         <w:pStyle w:val="Ttulo1"/>
         <w:rPr>
           <w:rFonts w:cs="Arial"/>
           <w:b w:val="0"/>
         </w:rPr>
       </w:pPr>
-      <w:bookmarkStart w:id="0" w:name="_Toc21079264"/>
+      <w:bookmarkStart w:id="1" w:name="_Toc21079264"/>
       <w:r>
         <w:rPr>
           <w:rFonts w:cs="Arial"/>
           <w:b w:val="0"/>
         </w:rPr>
+        <w:lastRenderedPageBreak/>
         <w:t>1.- Información básica</w:t>
       </w:r>
-      <w:bookmarkEnd w:id="0"/>
+      <w:bookmarkEnd w:id="1"/>
     </w:p>
     <w:tbl>
       <w:tblPr>
@@ -1184,7 +1353,6 @@
               <w:rPr>
                 <w:rFonts w:ascii="Arial" w:hAnsi="Arial" w:cs="Arial"/>
               </w:rPr>
-              <w:lastRenderedPageBreak/>
               <w:t>Responsable del Proceso</w:t>
             </w:r>
           </w:p>
@@ -1321,13 +1489,7 @@
               <w:rPr>
                 <w:rFonts w:ascii="Arial" w:hAnsi="Arial" w:cs="Arial"/>
               </w:rPr>
-              <w:t>Normativa del Sistema de Administración Financiera</w:t>
-            </w:r>
-            <w:r>
-              <w:rPr>
-                <w:rFonts w:ascii="Arial" w:hAnsi="Arial" w:cs="Arial"/>
-              </w:rPr>
-              <w:t>.</w:t>
+              <w:t>Normativa del Sistema de Administración Financiera.</w:t>
             </w:r>
           </w:p>
           <w:p>
@@ -1348,13 +1510,7 @@
               <w:rPr>
                 <w:rFonts w:ascii="Arial" w:hAnsi="Arial" w:cs="Arial"/>
               </w:rPr>
-              <w:t>Reglamento para la Aplicación de la Ley del Régimen Tributario</w:t>
-            </w:r>
-            <w:r>
-              <w:rPr>
-                <w:rFonts w:ascii="Arial" w:hAnsi="Arial" w:cs="Arial"/>
-              </w:rPr>
-              <w:t>.</w:t>
+              <w:t>Reglamento para la Aplicación de la Ley del Régimen Tributario.</w:t>
             </w:r>
           </w:p>
         </w:tc>
@@ -1398,15 +1554,16 @@
           <w:b w:val="0"/>
         </w:rPr>
       </w:pPr>
-      <w:bookmarkStart w:id="1" w:name="_Toc21079265"/>
+      <w:bookmarkStart w:id="2" w:name="_Toc21079265"/>
       <w:r>
         <w:rPr>
           <w:rFonts w:cs="Arial"/>
           <w:b w:val="0"/>
         </w:rPr>
+        <w:lastRenderedPageBreak/>
         <w:t>2.- Lineamiento del proceso</w:t>
       </w:r>
-      <w:bookmarkEnd w:id="1"/>
+      <w:bookmarkEnd w:id="2"/>
     </w:p>
     <w:p>
       <w:pPr>
@@ -1429,19 +1586,7 @@
         <w:rPr>
           <w:rFonts w:ascii="Arial" w:hAnsi="Arial" w:cs="Arial"/>
         </w:rPr>
-        <w:t xml:space="preserve">El </w:t>
-      </w:r>
-      <w:r>
-        <w:rPr>
-          <w:rFonts w:ascii="Arial" w:hAnsi="Arial" w:cs="Arial"/>
-        </w:rPr>
-        <w:t>proceso</w:t>
-      </w:r>
-      <w:r>
-        <w:rPr>
-          <w:rFonts w:ascii="Arial" w:hAnsi="Arial" w:cs="Arial"/>
-        </w:rPr>
-        <w:t xml:space="preserve"> de Facturación requiere considerar los siguientes lineamientos:</w:t>
+        <w:t>El proceso de Facturación requiere considerar los siguientes lineamientos:</w:t>
       </w:r>
     </w:p>
     <w:p>
@@ -1592,7 +1737,7 @@
           <w:b w:val="0"/>
         </w:rPr>
       </w:pPr>
-      <w:bookmarkStart w:id="2" w:name="_Toc21079266"/>
+      <w:bookmarkStart w:id="3" w:name="_Toc21079266"/>
       <w:r>
         <w:rPr>
           <w:rFonts w:cs="Arial"/>
@@ -1600,7 +1745,7 @@
         </w:rPr>
         <w:t>3.- Roles</w:t>
       </w:r>
-      <w:bookmarkEnd w:id="2"/>
+      <w:bookmarkEnd w:id="3"/>
     </w:p>
     <w:p/>
     <w:p>
@@ -1615,8 +1760,8 @@
       <w:r>
         <w:rPr>
           <w:rFonts w:ascii="Arial" w:hAnsi="Arial" w:cs="Arial"/>
-        </w:rPr>
-        <w:lastRenderedPageBreak/>
+          <w:b/>
+        </w:rPr>
         <w:t>Contador General</w:t>
       </w:r>
       <w:r>
@@ -1656,8 +1801,15 @@
       <w:r>
         <w:rPr>
           <w:rFonts w:ascii="Arial" w:hAnsi="Arial" w:cs="Arial"/>
-        </w:rPr>
-        <w:t xml:space="preserve">Gerente Financiero: </w:t>
+          <w:b/>
+        </w:rPr>
+        <w:t>Gerente Financiero:</w:t>
+      </w:r>
+      <w:r>
+        <w:rPr>
+          <w:rFonts w:ascii="Arial" w:hAnsi="Arial" w:cs="Arial"/>
+        </w:rPr>
+        <w:t xml:space="preserve"> </w:t>
       </w:r>
       <w:r>
         <w:rPr>
@@ -1700,7 +1852,7 @@
           <w:b w:val="0"/>
         </w:rPr>
       </w:pPr>
-      <w:bookmarkStart w:id="3" w:name="_Toc21079267"/>
+      <w:bookmarkStart w:id="4" w:name="_Toc21079267"/>
       <w:r>
         <w:rPr>
           <w:rFonts w:cs="Arial"/>
@@ -1708,7 +1860,7 @@
         </w:rPr>
         <w:t>4.- Glosario de términos</w:t>
       </w:r>
-      <w:bookmarkEnd w:id="3"/>
+      <w:bookmarkEnd w:id="4"/>
     </w:p>
     <w:p>
       <w:pPr>
@@ -1750,6 +1902,24 @@
     </w:p>
     <w:p>
       <w:pPr>
+        <w:pStyle w:val="Ttulo1"/>
+        <w:rPr>
+          <w:rFonts w:cs="Arial"/>
+          <w:b w:val="0"/>
+        </w:rPr>
+      </w:pPr>
+      <w:bookmarkStart w:id="5" w:name="_Toc21079268"/>
+      <w:r>
+        <w:rPr>
+          <w:rFonts w:cs="Arial"/>
+          <w:b w:val="0"/>
+        </w:rPr>
+        <w:t>5.- Diagrama de flujo</w:t>
+      </w:r>
+      <w:bookmarkEnd w:id="5"/>
+    </w:p>
+    <w:p>
+      <w:pPr>
         <w:spacing w:line="360" w:lineRule="auto"/>
         <w:contextualSpacing/>
         <w:jc w:val="both"/>
@@ -1767,64 +1937,25 @@
           <w:rFonts w:ascii="Arial" w:hAnsi="Arial" w:cs="Arial"/>
         </w:rPr>
       </w:pPr>
-    </w:p>
-    <w:p>
-      <w:pPr>
-        <w:pStyle w:val="Ttulo1"/>
-        <w:rPr>
-          <w:rFonts w:cs="Arial"/>
-          <w:b w:val="0"/>
-        </w:rPr>
-      </w:pPr>
-      <w:bookmarkStart w:id="4" w:name="_Toc21079268"/>
-      <w:r>
-        <w:rPr>
-          <w:rFonts w:cs="Arial"/>
-          <w:b w:val="0"/>
-        </w:rPr>
-        <w:t>5.- Diagrama de flujo</w:t>
-      </w:r>
-      <w:bookmarkEnd w:id="4"/>
-    </w:p>
-    <w:p>
-      <w:pPr>
-        <w:spacing w:line="360" w:lineRule="auto"/>
-        <w:contextualSpacing/>
-        <w:jc w:val="both"/>
-        <w:rPr>
-          <w:rFonts w:ascii="Arial" w:hAnsi="Arial" w:cs="Arial"/>
-        </w:rPr>
-      </w:pPr>
-    </w:p>
-    <w:p>
-      <w:pPr>
-        <w:spacing w:line="360" w:lineRule="auto"/>
-        <w:contextualSpacing/>
-        <w:jc w:val="both"/>
-        <w:rPr>
-          <w:rFonts w:ascii="Arial" w:hAnsi="Arial" w:cs="Arial"/>
-        </w:rPr>
-      </w:pPr>
       <w:r>
         <w:rPr>
           <w:rFonts w:ascii="Arial" w:hAnsi="Arial" w:cs="Arial"/>
           <w:noProof/>
           <w:lang w:eastAsia="es-PE"/>
         </w:rPr>
-        <w:lastRenderedPageBreak/>
         <w:drawing>
           <wp:anchor distT="0" distB="0" distL="114300" distR="114300" simplePos="0" relativeHeight="251658240" behindDoc="0" locked="0" layoutInCell="1" allowOverlap="1">
             <wp:simplePos x="0" y="0"/>
             <wp:positionH relativeFrom="column">
-              <wp:posOffset>43815</wp:posOffset>
+              <wp:posOffset>434340</wp:posOffset>
             </wp:positionH>
             <wp:positionV relativeFrom="paragraph">
-              <wp:posOffset>39370</wp:posOffset>
+              <wp:posOffset>22860</wp:posOffset>
             </wp:positionV>
-            <wp:extent cx="3971925" cy="5882640"/>
-            <wp:effectExtent l="0" t="0" r="9525" b="3810"/>
+            <wp:extent cx="4535170" cy="3395345"/>
+            <wp:effectExtent l="0" t="0" r="0" b="0"/>
             <wp:wrapSquare wrapText="bothSides"/>
-            <wp:docPr id="2" name="Imagen 2" descr="C:\Users\igarcilazo.INSN\Desktop\facturacion.png"/>
+            <wp:docPr id="1" name="Imagen 1" descr="C:\Users\igarcilazo.INSN\Desktop\facturacion.png"/>
             <wp:cNvGraphicFramePr>
               <a:graphicFrameLocks xmlns:a="http://schemas.openxmlformats.org/drawingml/2006/main" noChangeAspect="1"/>
             </wp:cNvGraphicFramePr>
@@ -1832,13 +1963,13 @@
               <a:graphicData uri="http://schemas.openxmlformats.org/drawingml/2006/picture">
                 <pic:pic xmlns:pic="http://schemas.openxmlformats.org/drawingml/2006/picture">
                   <pic:nvPicPr>
-                    <pic:cNvPr id="0" name="Picture 2" descr="C:\Users\igarcilazo.INSN\Desktop\facturacion.png"/>
+                    <pic:cNvPr id="0" name="Picture 1" descr="C:\Users\igarcilazo.INSN\Desktop\facturacion.png"/>
                     <pic:cNvPicPr>
                       <a:picLocks noChangeAspect="1" noChangeArrowheads="1"/>
                     </pic:cNvPicPr>
                   </pic:nvPicPr>
                   <pic:blipFill>
-                    <a:blip r:embed="rId8">
+                    <a:blip r:embed="rId14">
                       <a:extLst>
                         <a:ext uri="{28A0092B-C50C-407E-A947-70E740481C1C}">
                           <a14:useLocalDpi xmlns:a14="http://schemas.microsoft.com/office/drawing/2010/main" val="0"/>
@@ -1853,7 +1984,7 @@
                   <pic:spPr bwMode="auto">
                     <a:xfrm>
                       <a:off x="0" y="0"/>
-                      <a:ext cx="3971925" cy="5882640"/>
+                      <a:ext cx="4535170" cy="3395345"/>
                     </a:xfrm>
                     <a:prstGeom prst="rect">
                       <a:avLst/>
@@ -2018,13 +2149,46 @@
     </w:p>
     <w:p>
       <w:pPr>
+        <w:pStyle w:val="Ttulo1"/>
+        <w:rPr>
+          <w:rFonts w:cs="Arial"/>
+          <w:b w:val="0"/>
+        </w:rPr>
+      </w:pPr>
+      <w:bookmarkStart w:id="6" w:name="_Toc21079269"/>
+      <w:r>
+        <w:rPr>
+          <w:rFonts w:cs="Arial"/>
+          <w:b w:val="0"/>
+        </w:rPr>
+        <w:t xml:space="preserve">6.- </w:t>
+      </w:r>
+      <w:r>
+        <w:rPr>
+          <w:rFonts w:cs="Arial"/>
+          <w:b w:val="0"/>
+        </w:rPr>
+        <w:t>Procedimiento del proceso de configuración</w:t>
+      </w:r>
+      <w:bookmarkEnd w:id="6"/>
+    </w:p>
+    <w:p>
+      <w:pPr>
         <w:spacing w:line="360" w:lineRule="auto"/>
         <w:contextualSpacing/>
         <w:jc w:val="both"/>
         <w:rPr>
           <w:rFonts w:ascii="Arial" w:hAnsi="Arial" w:cs="Arial"/>
-        </w:rPr>
-      </w:pPr>
+          <w:b/>
+        </w:rPr>
+      </w:pPr>
+      <w:r>
+        <w:rPr>
+          <w:rFonts w:ascii="Arial" w:hAnsi="Arial" w:cs="Arial"/>
+          <w:b/>
+        </w:rPr>
+        <w:t>6.1.- Propósito</w:t>
+      </w:r>
     </w:p>
     <w:p>
       <w:pPr>
@@ -2035,6 +2199,12 @@
           <w:rFonts w:ascii="Arial" w:hAnsi="Arial" w:cs="Arial"/>
         </w:rPr>
       </w:pPr>
+      <w:r>
+        <w:rPr>
+          <w:rFonts w:ascii="Arial" w:hAnsi="Arial" w:cs="Arial"/>
+        </w:rPr>
+        <w:t>Emitir los comprobantes  (Factura) que acrediten la transferencia de bienes o la prestación servicios.</w:t>
+      </w:r>
     </w:p>
     <w:p>
       <w:pPr>
@@ -2043,8 +2213,23 @@
         <w:jc w:val="both"/>
         <w:rPr>
           <w:rFonts w:ascii="Arial" w:hAnsi="Arial" w:cs="Arial"/>
-        </w:rPr>
-      </w:pPr>
+          <w:b/>
+        </w:rPr>
+      </w:pPr>
+      <w:r>
+        <w:rPr>
+          <w:rFonts w:ascii="Arial" w:hAnsi="Arial" w:cs="Arial"/>
+          <w:b/>
+        </w:rPr>
+        <w:t xml:space="preserve">6.2.- </w:t>
+      </w:r>
+      <w:r>
+        <w:rPr>
+          <w:rFonts w:ascii="Arial" w:hAnsi="Arial" w:cs="Arial"/>
+          <w:b/>
+        </w:rPr>
+        <w:t>Alcance</w:t>
+      </w:r>
     </w:p>
     <w:p>
       <w:pPr>
@@ -2055,6 +2240,12 @@
           <w:rFonts w:ascii="Arial" w:hAnsi="Arial" w:cs="Arial"/>
         </w:rPr>
       </w:pPr>
+      <w:r>
+        <w:rPr>
+          <w:rFonts w:ascii="Arial" w:hAnsi="Arial" w:cs="Arial"/>
+        </w:rPr>
+        <w:t>Este proceso inicia con la solicitud de generar las facturas por parte de la unidad requirente hasta la emisión de las facturas.</w:t>
+      </w:r>
     </w:p>
     <w:p>
       <w:pPr>
@@ -2063,181 +2254,20 @@
         <w:jc w:val="both"/>
         <w:rPr>
           <w:rFonts w:ascii="Arial" w:hAnsi="Arial" w:cs="Arial"/>
-        </w:rPr>
-      </w:pPr>
-    </w:p>
-    <w:p>
-      <w:pPr>
-        <w:spacing w:line="360" w:lineRule="auto"/>
-        <w:contextualSpacing/>
-        <w:jc w:val="both"/>
-        <w:rPr>
-          <w:rFonts w:ascii="Arial" w:hAnsi="Arial" w:cs="Arial"/>
-        </w:rPr>
-      </w:pPr>
-    </w:p>
-    <w:p>
-      <w:pPr>
-        <w:spacing w:line="360" w:lineRule="auto"/>
-        <w:contextualSpacing/>
-        <w:jc w:val="both"/>
-        <w:rPr>
-          <w:rFonts w:ascii="Arial" w:hAnsi="Arial" w:cs="Arial"/>
-        </w:rPr>
-      </w:pPr>
-    </w:p>
-    <w:p>
-      <w:pPr>
-        <w:spacing w:line="360" w:lineRule="auto"/>
-        <w:contextualSpacing/>
-        <w:jc w:val="both"/>
-        <w:rPr>
-          <w:rFonts w:ascii="Arial" w:hAnsi="Arial" w:cs="Arial"/>
-        </w:rPr>
-      </w:pPr>
-    </w:p>
-    <w:p>
-      <w:pPr>
-        <w:spacing w:line="360" w:lineRule="auto"/>
-        <w:contextualSpacing/>
-        <w:jc w:val="both"/>
-        <w:rPr>
-          <w:rFonts w:ascii="Arial" w:hAnsi="Arial" w:cs="Arial"/>
-        </w:rPr>
-      </w:pPr>
-    </w:p>
-    <w:p>
-      <w:pPr>
-        <w:spacing w:line="360" w:lineRule="auto"/>
-        <w:contextualSpacing/>
-        <w:jc w:val="both"/>
-        <w:rPr>
-          <w:rFonts w:ascii="Arial" w:hAnsi="Arial" w:cs="Arial"/>
-        </w:rPr>
-      </w:pPr>
-    </w:p>
-    <w:p>
-      <w:pPr>
-        <w:pStyle w:val="Ttulo1"/>
-        <w:rPr>
-          <w:rFonts w:cs="Arial"/>
-          <w:b w:val="0"/>
-        </w:rPr>
-      </w:pPr>
-      <w:bookmarkStart w:id="5" w:name="_Toc21079269"/>
+          <w:b/>
+        </w:rPr>
+      </w:pPr>
       <w:r>
         <w:rPr>
-          <w:rFonts w:cs="Arial"/>
-          <w:b w:val="0"/>
-        </w:rPr>
-        <w:t xml:space="preserve">6.- </w:t>
-      </w:r>
-      <w:r>
-        <w:rPr>
-          <w:rFonts w:cs="Arial"/>
-          <w:b w:val="0"/>
-        </w:rPr>
-        <w:t>Procedimiento del proceso de configuración</w:t>
-      </w:r>
-      <w:bookmarkEnd w:id="5"/>
-    </w:p>
-    <w:p>
-      <w:pPr>
-        <w:spacing w:line="360" w:lineRule="auto"/>
-        <w:contextualSpacing/>
-        <w:jc w:val="both"/>
-        <w:rPr>
-          <w:rFonts w:ascii="Arial" w:hAnsi="Arial" w:cs="Arial"/>
-          <w:b/>
-        </w:rPr>
-      </w:pPr>
-      <w:r>
-        <w:rPr>
-          <w:rFonts w:ascii="Arial" w:hAnsi="Arial" w:cs="Arial"/>
-          <w:b/>
-        </w:rPr>
-        <w:t>6.1.- Propósito</w:t>
-      </w:r>
-    </w:p>
-    <w:p>
-      <w:pPr>
-        <w:spacing w:line="360" w:lineRule="auto"/>
-        <w:contextualSpacing/>
-        <w:jc w:val="both"/>
-        <w:rPr>
-          <w:rFonts w:ascii="Arial" w:hAnsi="Arial" w:cs="Arial"/>
-        </w:rPr>
-      </w:pPr>
-      <w:r>
-        <w:rPr>
-          <w:rFonts w:ascii="Arial" w:hAnsi="Arial" w:cs="Arial"/>
-        </w:rPr>
-        <w:t>Emitir los comprobantes  (Factura) que acrediten la transferencia de bienes o la prestación servicios.</w:t>
-      </w:r>
-    </w:p>
-    <w:p>
-      <w:pPr>
-        <w:spacing w:line="360" w:lineRule="auto"/>
-        <w:contextualSpacing/>
-        <w:jc w:val="both"/>
-        <w:rPr>
-          <w:rFonts w:ascii="Arial" w:hAnsi="Arial" w:cs="Arial"/>
-          <w:b/>
-        </w:rPr>
-      </w:pPr>
-      <w:r>
-        <w:rPr>
-          <w:rFonts w:ascii="Arial" w:hAnsi="Arial" w:cs="Arial"/>
-          <w:b/>
-        </w:rPr>
-        <w:t xml:space="preserve">6.2.- </w:t>
-      </w:r>
-      <w:r>
-        <w:rPr>
-          <w:rFonts w:ascii="Arial" w:hAnsi="Arial" w:cs="Arial"/>
-          <w:b/>
-        </w:rPr>
-        <w:t>Alcance</w:t>
-      </w:r>
-    </w:p>
-    <w:p>
-      <w:pPr>
-        <w:spacing w:line="360" w:lineRule="auto"/>
-        <w:contextualSpacing/>
-        <w:jc w:val="both"/>
-        <w:rPr>
-          <w:rFonts w:ascii="Arial" w:hAnsi="Arial" w:cs="Arial"/>
-        </w:rPr>
-      </w:pPr>
-      <w:r>
-        <w:rPr>
-          <w:rFonts w:ascii="Arial" w:hAnsi="Arial" w:cs="Arial"/>
-        </w:rPr>
-        <w:t>Este proceso inicia con la solicitud de generar las facturas por parte de la unidad requirente hasta la emisión de las facturas.</w:t>
-      </w:r>
-    </w:p>
-    <w:p>
-      <w:pPr>
-        <w:spacing w:line="360" w:lineRule="auto"/>
-        <w:contextualSpacing/>
-        <w:jc w:val="both"/>
-        <w:rPr>
-          <w:rFonts w:ascii="Arial" w:hAnsi="Arial" w:cs="Arial"/>
-          <w:b/>
-        </w:rPr>
-      </w:pPr>
-      <w:r>
-        <w:rPr>
-          <w:rFonts w:ascii="Arial" w:hAnsi="Arial" w:cs="Arial"/>
-          <w:b/>
-        </w:rPr>
-        <w:lastRenderedPageBreak/>
+          <w:rFonts w:ascii="Arial" w:hAnsi="Arial" w:cs="Arial"/>
+          <w:b/>
+        </w:rPr>
         <w:t>6.3.- Descripción de Actividades</w:t>
       </w:r>
     </w:p>
     <w:tbl>
       <w:tblPr>
-        <w:tblStyle w:val="Tablaconcuadrcula"/>
+        <w:tblStyle w:val="Tabladecuadrcula2-nfasis4"/>
         <w:tblW w:w="0" w:type="auto"/>
         <w:tblLayout w:type="fixed"/>
         <w:tblLook w:val="04A0" w:firstRow="1" w:lastRow="0" w:firstColumn="1" w:lastColumn="0" w:noHBand="0" w:noVBand="1"/>
@@ -2249,10 +2279,13 @@
         <w:gridCol w:w="1603"/>
       </w:tblGrid>
       <w:tr>
+        <w:trPr>
+          <w:cnfStyle w:val="100000000000" w:firstRow="1" w:lastRow="0" w:firstColumn="0" w:lastColumn="0" w:oddVBand="0" w:evenVBand="0" w:oddHBand="0" w:evenHBand="0" w:firstRowFirstColumn="0" w:firstRowLastColumn="0" w:lastRowFirstColumn="0" w:lastRowLastColumn="0"/>
+        </w:trPr>
         <w:tc>
           <w:tcPr>
+            <w:cnfStyle w:val="001000000000" w:firstRow="0" w:lastRow="0" w:firstColumn="1" w:lastColumn="0" w:oddVBand="0" w:evenVBand="0" w:oddHBand="0" w:evenHBand="0" w:firstRowFirstColumn="0" w:firstRowLastColumn="0" w:lastRowFirstColumn="0" w:lastRowLastColumn="0"/>
             <w:tcW w:w="1413" w:type="dxa"/>
-            <w:vAlign w:val="center"/>
           </w:tcPr>
           <w:p>
             <w:pPr>
@@ -2261,7 +2294,7 @@
               <w:jc w:val="both"/>
               <w:rPr>
                 <w:rFonts w:ascii="Arial" w:hAnsi="Arial" w:cs="Arial"/>
-                <w:b/>
+                <w:b w:val="0"/>
                 <w:sz w:val="20"/>
                 <w:szCs w:val="20"/>
               </w:rPr>
@@ -2274,7 +2307,7 @@
               <w:jc w:val="both"/>
               <w:rPr>
                 <w:rFonts w:ascii="Arial" w:hAnsi="Arial" w:cs="Arial"/>
-                <w:b/>
+                <w:b w:val="0"/>
                 <w:sz w:val="20"/>
                 <w:szCs w:val="20"/>
               </w:rPr>
@@ -2282,7 +2315,6 @@
             <w:r>
               <w:rPr>
                 <w:rFonts w:ascii="Arial" w:hAnsi="Arial" w:cs="Arial"/>
-                <w:b/>
                 <w:sz w:val="20"/>
                 <w:szCs w:val="20"/>
               </w:rPr>
@@ -2293,16 +2325,16 @@
         <w:tc>
           <w:tcPr>
             <w:tcW w:w="1417" w:type="dxa"/>
-            <w:vAlign w:val="center"/>
           </w:tcPr>
           <w:p>
             <w:pPr>
               <w:spacing w:line="360" w:lineRule="auto"/>
               <w:contextualSpacing/>
               <w:jc w:val="both"/>
-              <w:rPr>
-                <w:rFonts w:ascii="Arial" w:hAnsi="Arial" w:cs="Arial"/>
-                <w:b/>
+              <w:cnfStyle w:val="100000000000" w:firstRow="1" w:lastRow="0" w:firstColumn="0" w:lastColumn="0" w:oddVBand="0" w:evenVBand="0" w:oddHBand="0" w:evenHBand="0" w:firstRowFirstColumn="0" w:firstRowLastColumn="0" w:lastRowFirstColumn="0" w:lastRowLastColumn="0"/>
+              <w:rPr>
+                <w:rFonts w:ascii="Arial" w:hAnsi="Arial" w:cs="Arial"/>
+                <w:b w:val="0"/>
                 <w:sz w:val="20"/>
                 <w:szCs w:val="20"/>
               </w:rPr>
@@ -2313,9 +2345,10 @@
               <w:spacing w:line="360" w:lineRule="auto"/>
               <w:contextualSpacing/>
               <w:jc w:val="both"/>
-              <w:rPr>
-                <w:rFonts w:ascii="Arial" w:hAnsi="Arial" w:cs="Arial"/>
-                <w:b/>
+              <w:cnfStyle w:val="100000000000" w:firstRow="1" w:lastRow="0" w:firstColumn="0" w:lastColumn="0" w:oddVBand="0" w:evenVBand="0" w:oddHBand="0" w:evenHBand="0" w:firstRowFirstColumn="0" w:firstRowLastColumn="0" w:lastRowFirstColumn="0" w:lastRowLastColumn="0"/>
+              <w:rPr>
+                <w:rFonts w:ascii="Arial" w:hAnsi="Arial" w:cs="Arial"/>
+                <w:b w:val="0"/>
                 <w:sz w:val="20"/>
                 <w:szCs w:val="20"/>
               </w:rPr>
@@ -2323,7 +2356,6 @@
             <w:r>
               <w:rPr>
                 <w:rFonts w:ascii="Arial" w:hAnsi="Arial" w:cs="Arial"/>
-                <w:b/>
                 <w:sz w:val="20"/>
                 <w:szCs w:val="20"/>
               </w:rPr>
@@ -2334,16 +2366,16 @@
         <w:tc>
           <w:tcPr>
             <w:tcW w:w="4395" w:type="dxa"/>
-            <w:vAlign w:val="center"/>
           </w:tcPr>
           <w:p>
             <w:pPr>
               <w:spacing w:line="360" w:lineRule="auto"/>
               <w:contextualSpacing/>
               <w:jc w:val="both"/>
-              <w:rPr>
-                <w:rFonts w:ascii="Arial" w:hAnsi="Arial" w:cs="Arial"/>
-                <w:b/>
+              <w:cnfStyle w:val="100000000000" w:firstRow="1" w:lastRow="0" w:firstColumn="0" w:lastColumn="0" w:oddVBand="0" w:evenVBand="0" w:oddHBand="0" w:evenHBand="0" w:firstRowFirstColumn="0" w:firstRowLastColumn="0" w:lastRowFirstColumn="0" w:lastRowLastColumn="0"/>
+              <w:rPr>
+                <w:rFonts w:ascii="Arial" w:hAnsi="Arial" w:cs="Arial"/>
+                <w:b w:val="0"/>
                 <w:sz w:val="20"/>
                 <w:szCs w:val="20"/>
               </w:rPr>
@@ -2354,9 +2386,10 @@
               <w:spacing w:line="360" w:lineRule="auto"/>
               <w:contextualSpacing/>
               <w:jc w:val="both"/>
-              <w:rPr>
-                <w:rFonts w:ascii="Arial" w:hAnsi="Arial" w:cs="Arial"/>
-                <w:b/>
+              <w:cnfStyle w:val="100000000000" w:firstRow="1" w:lastRow="0" w:firstColumn="0" w:lastColumn="0" w:oddVBand="0" w:evenVBand="0" w:oddHBand="0" w:evenHBand="0" w:firstRowFirstColumn="0" w:firstRowLastColumn="0" w:lastRowFirstColumn="0" w:lastRowLastColumn="0"/>
+              <w:rPr>
+                <w:rFonts w:ascii="Arial" w:hAnsi="Arial" w:cs="Arial"/>
+                <w:b w:val="0"/>
                 <w:sz w:val="20"/>
                 <w:szCs w:val="20"/>
               </w:rPr>
@@ -2364,7 +2397,6 @@
             <w:r>
               <w:rPr>
                 <w:rFonts w:ascii="Arial" w:hAnsi="Arial" w:cs="Arial"/>
-                <w:b/>
                 <w:sz w:val="20"/>
                 <w:szCs w:val="20"/>
               </w:rPr>
@@ -2375,16 +2407,16 @@
         <w:tc>
           <w:tcPr>
             <w:tcW w:w="1603" w:type="dxa"/>
-            <w:vAlign w:val="center"/>
           </w:tcPr>
           <w:p>
             <w:pPr>
               <w:spacing w:line="360" w:lineRule="auto"/>
               <w:contextualSpacing/>
               <w:jc w:val="both"/>
-              <w:rPr>
-                <w:rFonts w:ascii="Arial" w:hAnsi="Arial" w:cs="Arial"/>
-                <w:b/>
+              <w:cnfStyle w:val="100000000000" w:firstRow="1" w:lastRow="0" w:firstColumn="0" w:lastColumn="0" w:oddVBand="0" w:evenVBand="0" w:oddHBand="0" w:evenHBand="0" w:firstRowFirstColumn="0" w:firstRowLastColumn="0" w:lastRowFirstColumn="0" w:lastRowLastColumn="0"/>
+              <w:rPr>
+                <w:rFonts w:ascii="Arial" w:hAnsi="Arial" w:cs="Arial"/>
+                <w:b w:val="0"/>
                 <w:sz w:val="20"/>
                 <w:szCs w:val="20"/>
               </w:rPr>
@@ -2395,9 +2427,10 @@
               <w:spacing w:line="360" w:lineRule="auto"/>
               <w:contextualSpacing/>
               <w:jc w:val="both"/>
-              <w:rPr>
-                <w:rFonts w:ascii="Arial" w:hAnsi="Arial" w:cs="Arial"/>
-                <w:b/>
+              <w:cnfStyle w:val="100000000000" w:firstRow="1" w:lastRow="0" w:firstColumn="0" w:lastColumn="0" w:oddVBand="0" w:evenVBand="0" w:oddHBand="0" w:evenHBand="0" w:firstRowFirstColumn="0" w:firstRowLastColumn="0" w:lastRowFirstColumn="0" w:lastRowLastColumn="0"/>
+              <w:rPr>
+                <w:rFonts w:ascii="Arial" w:hAnsi="Arial" w:cs="Arial"/>
+                <w:b w:val="0"/>
                 <w:sz w:val="20"/>
                 <w:szCs w:val="20"/>
               </w:rPr>
@@ -2405,11 +2438,127 @@
             <w:r>
               <w:rPr>
                 <w:rFonts w:ascii="Arial" w:hAnsi="Arial" w:cs="Arial"/>
-                <w:b/>
                 <w:sz w:val="20"/>
                 <w:szCs w:val="20"/>
               </w:rPr>
               <w:t>REGISTRO</w:t>
+            </w:r>
+          </w:p>
+        </w:tc>
+      </w:tr>
+      <w:tr>
+        <w:trPr>
+          <w:cnfStyle w:val="000000100000" w:firstRow="0" w:lastRow="0" w:firstColumn="0" w:lastColumn="0" w:oddVBand="0" w:evenVBand="0" w:oddHBand="1" w:evenHBand="0" w:firstRowFirstColumn="0" w:firstRowLastColumn="0" w:lastRowFirstColumn="0" w:lastRowLastColumn="0"/>
+        </w:trPr>
+        <w:tc>
+          <w:tcPr>
+            <w:cnfStyle w:val="001000000000" w:firstRow="0" w:lastRow="0" w:firstColumn="1" w:lastColumn="0" w:oddVBand="0" w:evenVBand="0" w:oddHBand="0" w:evenHBand="0" w:firstRowFirstColumn="0" w:firstRowLastColumn="0" w:lastRowFirstColumn="0" w:lastRowLastColumn="0"/>
+            <w:tcW w:w="1413" w:type="dxa"/>
+          </w:tcPr>
+          <w:p>
+            <w:pPr>
+              <w:spacing w:line="360" w:lineRule="auto"/>
+              <w:contextualSpacing/>
+              <w:jc w:val="both"/>
+              <w:rPr>
+                <w:rFonts w:ascii="Arial" w:hAnsi="Arial" w:cs="Arial"/>
+              </w:rPr>
+            </w:pPr>
+            <w:r>
+              <w:rPr>
+                <w:rFonts w:ascii="Arial" w:hAnsi="Arial" w:cs="Arial"/>
+              </w:rPr>
+              <w:t>Solicitud de facturación</w:t>
+            </w:r>
+          </w:p>
+        </w:tc>
+        <w:tc>
+          <w:tcPr>
+            <w:tcW w:w="1417" w:type="dxa"/>
+          </w:tcPr>
+          <w:p>
+            <w:pPr>
+              <w:spacing w:line="360" w:lineRule="auto"/>
+              <w:contextualSpacing/>
+              <w:jc w:val="both"/>
+              <w:cnfStyle w:val="000000100000" w:firstRow="0" w:lastRow="0" w:firstColumn="0" w:lastColumn="0" w:oddVBand="0" w:evenVBand="0" w:oddHBand="1" w:evenHBand="0" w:firstRowFirstColumn="0" w:firstRowLastColumn="0" w:lastRowFirstColumn="0" w:lastRowLastColumn="0"/>
+              <w:rPr>
+                <w:rFonts w:ascii="Arial" w:hAnsi="Arial" w:cs="Arial"/>
+              </w:rPr>
+            </w:pPr>
+            <w:r>
+              <w:rPr>
+                <w:rFonts w:ascii="Arial" w:hAnsi="Arial" w:cs="Arial"/>
+              </w:rPr>
+              <w:t>Usuario</w:t>
+            </w:r>
+          </w:p>
+        </w:tc>
+        <w:tc>
+          <w:tcPr>
+            <w:tcW w:w="4395" w:type="dxa"/>
+          </w:tcPr>
+          <w:p>
+            <w:pPr>
+              <w:spacing w:line="360" w:lineRule="auto"/>
+              <w:contextualSpacing/>
+              <w:jc w:val="both"/>
+              <w:cnfStyle w:val="000000100000" w:firstRow="0" w:lastRow="0" w:firstColumn="0" w:lastColumn="0" w:oddVBand="0" w:evenVBand="0" w:oddHBand="1" w:evenHBand="0" w:firstRowFirstColumn="0" w:firstRowLastColumn="0" w:lastRowFirstColumn="0" w:lastRowLastColumn="0"/>
+              <w:rPr>
+                <w:rFonts w:ascii="Arial" w:hAnsi="Arial" w:cs="Arial"/>
+              </w:rPr>
+            </w:pPr>
+            <w:r>
+              <w:rPr>
+                <w:rFonts w:ascii="Arial" w:hAnsi="Arial" w:cs="Arial"/>
+              </w:rPr>
+              <w:t>El usuario solicita el consumo realizado en la oficina alquilada enviado a la gerencia financiera</w:t>
+            </w:r>
+            <w:r>
+              <w:rPr>
+                <w:rFonts w:ascii="Arial" w:hAnsi="Arial" w:cs="Arial"/>
+              </w:rPr>
+              <w:t>.</w:t>
+            </w:r>
+          </w:p>
+          <w:p>
+            <w:pPr>
+              <w:spacing w:line="360" w:lineRule="auto"/>
+              <w:contextualSpacing/>
+              <w:jc w:val="both"/>
+              <w:cnfStyle w:val="000000100000" w:firstRow="0" w:lastRow="0" w:firstColumn="0" w:lastColumn="0" w:oddVBand="0" w:evenVBand="0" w:oddHBand="1" w:evenHBand="0" w:firstRowFirstColumn="0" w:firstRowLastColumn="0" w:lastRowFirstColumn="0" w:lastRowLastColumn="0"/>
+              <w:rPr>
+                <w:rFonts w:ascii="Arial" w:hAnsi="Arial" w:cs="Arial"/>
+              </w:rPr>
+            </w:pPr>
+          </w:p>
+        </w:tc>
+        <w:tc>
+          <w:tcPr>
+            <w:tcW w:w="1603" w:type="dxa"/>
+          </w:tcPr>
+          <w:p>
+            <w:pPr>
+              <w:spacing w:line="360" w:lineRule="auto"/>
+              <w:contextualSpacing/>
+              <w:jc w:val="both"/>
+              <w:cnfStyle w:val="000000100000" w:firstRow="0" w:lastRow="0" w:firstColumn="0" w:lastColumn="0" w:oddVBand="0" w:evenVBand="0" w:oddHBand="1" w:evenHBand="0" w:firstRowFirstColumn="0" w:firstRowLastColumn="0" w:lastRowFirstColumn="0" w:lastRowLastColumn="0"/>
+              <w:rPr>
+                <w:rFonts w:ascii="Arial" w:hAnsi="Arial" w:cs="Arial"/>
+              </w:rPr>
+            </w:pPr>
+            <w:r>
+              <w:rPr>
+                <w:rFonts w:ascii="Arial" w:hAnsi="Arial" w:cs="Arial"/>
+              </w:rPr>
+              <w:lastRenderedPageBreak/>
+              <w:t xml:space="preserve">Correo </w:t>
+            </w:r>
+            <w:r>
+              <w:rPr>
+                <w:rFonts w:ascii="Arial" w:hAnsi="Arial" w:cs="Arial"/>
+              </w:rPr>
+              <w:t>electrónico</w:t>
             </w:r>
           </w:p>
         </w:tc>
@@ -2417,6 +2566,7 @@
       <w:tr>
         <w:tc>
           <w:tcPr>
+            <w:cnfStyle w:val="001000000000" w:firstRow="0" w:lastRow="0" w:firstColumn="1" w:lastColumn="0" w:oddVBand="0" w:evenVBand="0" w:oddHBand="0" w:evenHBand="0" w:firstRowFirstColumn="0" w:firstRowLastColumn="0" w:lastRowFirstColumn="0" w:lastRowLastColumn="0"/>
             <w:tcW w:w="1413" w:type="dxa"/>
           </w:tcPr>
           <w:p>
@@ -2432,7 +2582,7 @@
               <w:rPr>
                 <w:rFonts w:ascii="Arial" w:hAnsi="Arial" w:cs="Arial"/>
               </w:rPr>
-              <w:t>Solicitud de facturación</w:t>
+              <w:t>Disponer gestión</w:t>
             </w:r>
           </w:p>
         </w:tc>
@@ -2445,15 +2595,17 @@
               <w:spacing w:line="360" w:lineRule="auto"/>
               <w:contextualSpacing/>
               <w:jc w:val="both"/>
-              <w:rPr>
-                <w:rFonts w:ascii="Arial" w:hAnsi="Arial" w:cs="Arial"/>
-              </w:rPr>
-            </w:pPr>
-            <w:r>
-              <w:rPr>
-                <w:rFonts w:ascii="Arial" w:hAnsi="Arial" w:cs="Arial"/>
-              </w:rPr>
-              <w:t>Usuario</w:t>
+              <w:cnfStyle w:val="000000000000" w:firstRow="0" w:lastRow="0" w:firstColumn="0" w:lastColumn="0" w:oddVBand="0" w:evenVBand="0" w:oddHBand="0" w:evenHBand="0" w:firstRowFirstColumn="0" w:firstRowLastColumn="0" w:lastRowFirstColumn="0" w:lastRowLastColumn="0"/>
+              <w:rPr>
+                <w:rFonts w:ascii="Arial" w:hAnsi="Arial" w:cs="Arial"/>
+                <w:b/>
+              </w:rPr>
+            </w:pPr>
+            <w:r>
+              <w:rPr>
+                <w:rFonts w:ascii="Arial" w:hAnsi="Arial" w:cs="Arial"/>
+              </w:rPr>
+              <w:t>Gerente financiero</w:t>
             </w:r>
           </w:p>
         </w:tc>
@@ -2466,22 +2618,29 @@
               <w:spacing w:line="360" w:lineRule="auto"/>
               <w:contextualSpacing/>
               <w:jc w:val="both"/>
-              <w:rPr>
-                <w:rFonts w:ascii="Arial" w:hAnsi="Arial" w:cs="Arial"/>
-              </w:rPr>
-            </w:pPr>
-            <w:r>
-              <w:rPr>
-                <w:rFonts w:ascii="Arial" w:hAnsi="Arial" w:cs="Arial"/>
-              </w:rPr>
-              <w:t>El usuario solicita el consumo realizado en la oficina alquilada enviado a la gerencia financiera</w:t>
-            </w:r>
-            <w:r>
-              <w:rPr>
-                <w:rFonts w:ascii="Arial" w:hAnsi="Arial" w:cs="Arial"/>
-              </w:rPr>
-              <w:t>.</w:t>
-            </w:r>
+              <w:cnfStyle w:val="000000000000" w:firstRow="0" w:lastRow="0" w:firstColumn="0" w:lastColumn="0" w:oddVBand="0" w:evenVBand="0" w:oddHBand="0" w:evenHBand="0" w:firstRowFirstColumn="0" w:firstRowLastColumn="0" w:lastRowFirstColumn="0" w:lastRowLastColumn="0"/>
+              <w:rPr>
+                <w:rFonts w:ascii="Arial" w:hAnsi="Arial" w:cs="Arial"/>
+              </w:rPr>
+            </w:pPr>
+            <w:r>
+              <w:rPr>
+                <w:rFonts w:ascii="Arial" w:hAnsi="Arial" w:cs="Arial"/>
+              </w:rPr>
+              <w:t>Recibe la solicitud y dispone a la Gestión de Contabilidad que atienda la solicitud.</w:t>
+            </w:r>
+          </w:p>
+          <w:p>
+            <w:pPr>
+              <w:spacing w:line="360" w:lineRule="auto"/>
+              <w:contextualSpacing/>
+              <w:jc w:val="both"/>
+              <w:cnfStyle w:val="000000000000" w:firstRow="0" w:lastRow="0" w:firstColumn="0" w:lastColumn="0" w:oddVBand="0" w:evenVBand="0" w:oddHBand="0" w:evenHBand="0" w:firstRowFirstColumn="0" w:firstRowLastColumn="0" w:lastRowFirstColumn="0" w:lastRowLastColumn="0"/>
+              <w:rPr>
+                <w:rFonts w:ascii="Arial" w:hAnsi="Arial" w:cs="Arial"/>
+                <w:b/>
+              </w:rPr>
+            </w:pPr>
           </w:p>
         </w:tc>
         <w:tc>
@@ -2493,28 +2652,126 @@
               <w:spacing w:line="360" w:lineRule="auto"/>
               <w:contextualSpacing/>
               <w:jc w:val="both"/>
-              <w:rPr>
-                <w:rFonts w:ascii="Arial" w:hAnsi="Arial" w:cs="Arial"/>
-              </w:rPr>
-            </w:pPr>
-            <w:r>
-              <w:rPr>
-                <w:rFonts w:ascii="Arial" w:hAnsi="Arial" w:cs="Arial"/>
-              </w:rPr>
-              <w:t xml:space="preserve">Correo </w:t>
-            </w:r>
-            <w:r>
-              <w:rPr>
-                <w:rFonts w:ascii="Arial" w:hAnsi="Arial" w:cs="Arial"/>
-              </w:rPr>
-              <w:t>electrónico</w:t>
-            </w:r>
+              <w:cnfStyle w:val="000000000000" w:firstRow="0" w:lastRow="0" w:firstColumn="0" w:lastColumn="0" w:oddVBand="0" w:evenVBand="0" w:oddHBand="0" w:evenHBand="0" w:firstRowFirstColumn="0" w:firstRowLastColumn="0" w:lastRowFirstColumn="0" w:lastRowLastColumn="0"/>
+              <w:rPr>
+                <w:rFonts w:ascii="Arial" w:hAnsi="Arial" w:cs="Arial"/>
+                <w:b/>
+              </w:rPr>
+            </w:pPr>
+            <w:r>
+              <w:rPr>
+                <w:rFonts w:ascii="Arial" w:hAnsi="Arial" w:cs="Arial"/>
+              </w:rPr>
+              <w:t>Correo electrónico</w:t>
+            </w:r>
+          </w:p>
+        </w:tc>
+      </w:tr>
+      <w:tr>
+        <w:trPr>
+          <w:cnfStyle w:val="000000100000" w:firstRow="0" w:lastRow="0" w:firstColumn="0" w:lastColumn="0" w:oddVBand="0" w:evenVBand="0" w:oddHBand="1" w:evenHBand="0" w:firstRowFirstColumn="0" w:firstRowLastColumn="0" w:lastRowFirstColumn="0" w:lastRowLastColumn="0"/>
+        </w:trPr>
+        <w:tc>
+          <w:tcPr>
+            <w:cnfStyle w:val="001000000000" w:firstRow="0" w:lastRow="0" w:firstColumn="1" w:lastColumn="0" w:oddVBand="0" w:evenVBand="0" w:oddHBand="0" w:evenHBand="0" w:firstRowFirstColumn="0" w:firstRowLastColumn="0" w:lastRowFirstColumn="0" w:lastRowLastColumn="0"/>
+            <w:tcW w:w="1413" w:type="dxa"/>
+          </w:tcPr>
+          <w:p>
+            <w:pPr>
+              <w:spacing w:line="360" w:lineRule="auto"/>
+              <w:contextualSpacing/>
+              <w:jc w:val="both"/>
+              <w:rPr>
+                <w:rFonts w:ascii="Arial" w:hAnsi="Arial" w:cs="Arial"/>
+              </w:rPr>
+            </w:pPr>
+            <w:r>
+              <w:rPr>
+                <w:rFonts w:ascii="Arial" w:hAnsi="Arial" w:cs="Arial"/>
+              </w:rPr>
+              <w:t>Revisar y asignar trámite</w:t>
+            </w:r>
+          </w:p>
+        </w:tc>
+        <w:tc>
+          <w:tcPr>
+            <w:tcW w:w="1417" w:type="dxa"/>
+          </w:tcPr>
+          <w:p>
+            <w:pPr>
+              <w:spacing w:line="360" w:lineRule="auto"/>
+              <w:contextualSpacing/>
+              <w:jc w:val="both"/>
+              <w:cnfStyle w:val="000000100000" w:firstRow="0" w:lastRow="0" w:firstColumn="0" w:lastColumn="0" w:oddVBand="0" w:evenVBand="0" w:oddHBand="1" w:evenHBand="0" w:firstRowFirstColumn="0" w:firstRowLastColumn="0" w:lastRowFirstColumn="0" w:lastRowLastColumn="0"/>
+              <w:rPr>
+                <w:rFonts w:ascii="Arial" w:hAnsi="Arial" w:cs="Arial"/>
+                <w:b/>
+              </w:rPr>
+            </w:pPr>
+            <w:r>
+              <w:rPr>
+                <w:rFonts w:ascii="Arial" w:hAnsi="Arial" w:cs="Arial"/>
+              </w:rPr>
+              <w:t>Contador General</w:t>
+            </w:r>
+          </w:p>
+        </w:tc>
+        <w:tc>
+          <w:tcPr>
+            <w:tcW w:w="4395" w:type="dxa"/>
+          </w:tcPr>
+          <w:p>
+            <w:pPr>
+              <w:spacing w:line="360" w:lineRule="auto"/>
+              <w:contextualSpacing/>
+              <w:jc w:val="both"/>
+              <w:cnfStyle w:val="000000100000" w:firstRow="0" w:lastRow="0" w:firstColumn="0" w:lastColumn="0" w:oddVBand="0" w:evenVBand="0" w:oddHBand="1" w:evenHBand="0" w:firstRowFirstColumn="0" w:firstRowLastColumn="0" w:lastRowFirstColumn="0" w:lastRowLastColumn="0"/>
+              <w:rPr>
+                <w:rFonts w:ascii="Arial" w:hAnsi="Arial" w:cs="Arial"/>
+              </w:rPr>
+            </w:pPr>
+            <w:r>
+              <w:rPr>
+                <w:rFonts w:ascii="Arial" w:hAnsi="Arial" w:cs="Arial"/>
+              </w:rPr>
+              <w:t>Recibe y revisa la solicitud, misma que es asignada a un analista de contabilidad para su atención.</w:t>
+            </w:r>
+          </w:p>
+          <w:p>
+            <w:pPr>
+              <w:spacing w:line="360" w:lineRule="auto"/>
+              <w:contextualSpacing/>
+              <w:jc w:val="both"/>
+              <w:cnfStyle w:val="000000100000" w:firstRow="0" w:lastRow="0" w:firstColumn="0" w:lastColumn="0" w:oddVBand="0" w:evenVBand="0" w:oddHBand="1" w:evenHBand="0" w:firstRowFirstColumn="0" w:firstRowLastColumn="0" w:lastRowFirstColumn="0" w:lastRowLastColumn="0"/>
+              <w:rPr>
+                <w:rFonts w:ascii="Arial" w:hAnsi="Arial" w:cs="Arial"/>
+                <w:b/>
+              </w:rPr>
+            </w:pPr>
+          </w:p>
+        </w:tc>
+        <w:tc>
+          <w:tcPr>
+            <w:tcW w:w="1603" w:type="dxa"/>
+          </w:tcPr>
+          <w:p>
+            <w:pPr>
+              <w:spacing w:line="360" w:lineRule="auto"/>
+              <w:contextualSpacing/>
+              <w:jc w:val="both"/>
+              <w:cnfStyle w:val="000000100000" w:firstRow="0" w:lastRow="0" w:firstColumn="0" w:lastColumn="0" w:oddVBand="0" w:evenVBand="0" w:oddHBand="1" w:evenHBand="0" w:firstRowFirstColumn="0" w:firstRowLastColumn="0" w:lastRowFirstColumn="0" w:lastRowLastColumn="0"/>
+              <w:rPr>
+                <w:rFonts w:ascii="Arial" w:hAnsi="Arial" w:cs="Arial"/>
+                <w:b/>
+              </w:rPr>
+            </w:pPr>
           </w:p>
         </w:tc>
       </w:tr>
       <w:tr>
         <w:tc>
           <w:tcPr>
+            <w:cnfStyle w:val="001000000000" w:firstRow="0" w:lastRow="0" w:firstColumn="1" w:lastColumn="0" w:oddVBand="0" w:evenVBand="0" w:oddHBand="0" w:evenHBand="0" w:firstRowFirstColumn="0" w:firstRowLastColumn="0" w:lastRowFirstColumn="0" w:lastRowLastColumn="0"/>
             <w:tcW w:w="1413" w:type="dxa"/>
           </w:tcPr>
           <w:p>
@@ -2530,7 +2787,7 @@
               <w:rPr>
                 <w:rFonts w:ascii="Arial" w:hAnsi="Arial" w:cs="Arial"/>
               </w:rPr>
-              <w:t>Disponer gestión</w:t>
+              <w:t>Realizar calculo</w:t>
             </w:r>
           </w:p>
         </w:tc>
@@ -2543,9 +2800,9 @@
               <w:spacing w:line="360" w:lineRule="auto"/>
               <w:contextualSpacing/>
               <w:jc w:val="both"/>
-              <w:rPr>
-                <w:rFonts w:ascii="Arial" w:hAnsi="Arial" w:cs="Arial"/>
-                <w:b/>
+              <w:cnfStyle w:val="000000000000" w:firstRow="0" w:lastRow="0" w:firstColumn="0" w:lastColumn="0" w:oddVBand="0" w:evenVBand="0" w:oddHBand="0" w:evenHBand="0" w:firstRowFirstColumn="0" w:firstRowLastColumn="0" w:lastRowFirstColumn="0" w:lastRowLastColumn="0"/>
+              <w:rPr>
+                <w:rFonts w:ascii="Arial" w:hAnsi="Arial" w:cs="Arial"/>
               </w:rPr>
             </w:pPr>
             <w:r>
@@ -2565,17 +2822,46 @@
               <w:spacing w:line="360" w:lineRule="auto"/>
               <w:contextualSpacing/>
               <w:jc w:val="both"/>
-              <w:rPr>
-                <w:rFonts w:ascii="Arial" w:hAnsi="Arial" w:cs="Arial"/>
-                <w:b/>
-              </w:rPr>
-            </w:pPr>
-            <w:r>
-              <w:rPr>
-                <w:rFonts w:ascii="Arial" w:hAnsi="Arial" w:cs="Arial"/>
-              </w:rPr>
-              <w:t>Recibe la solicitud y dispone a la Gestión de Contabilidad que atienda la solicitud.</w:t>
-            </w:r>
+              <w:cnfStyle w:val="000000000000" w:firstRow="0" w:lastRow="0" w:firstColumn="0" w:lastColumn="0" w:oddVBand="0" w:evenVBand="0" w:oddHBand="0" w:evenHBand="0" w:firstRowFirstColumn="0" w:firstRowLastColumn="0" w:lastRowFirstColumn="0" w:lastRowLastColumn="0"/>
+              <w:rPr>
+                <w:rFonts w:ascii="Arial" w:hAnsi="Arial" w:cs="Arial"/>
+              </w:rPr>
+            </w:pPr>
+            <w:r>
+              <w:rPr>
+                <w:rFonts w:ascii="Arial" w:hAnsi="Arial" w:cs="Arial"/>
+              </w:rPr>
+              <w:t xml:space="preserve">Realiza los cálculos a </w:t>
+            </w:r>
+            <w:r>
+              <w:rPr>
+                <w:rFonts w:ascii="Arial" w:hAnsi="Arial" w:cs="Arial"/>
+              </w:rPr>
+              <w:t>través</w:t>
+            </w:r>
+            <w:r>
+              <w:rPr>
+                <w:rFonts w:ascii="Arial" w:hAnsi="Arial" w:cs="Arial"/>
+              </w:rPr>
+              <w:t xml:space="preserve"> del servicio web</w:t>
+            </w:r>
+            <w:r>
+              <w:rPr>
+                <w:rFonts w:ascii="Arial" w:hAnsi="Arial" w:cs="Arial"/>
+              </w:rPr>
+              <w:t>.</w:t>
+            </w:r>
+          </w:p>
+          <w:p>
+            <w:pPr>
+              <w:spacing w:line="360" w:lineRule="auto"/>
+              <w:contextualSpacing/>
+              <w:jc w:val="both"/>
+              <w:cnfStyle w:val="000000000000" w:firstRow="0" w:lastRow="0" w:firstColumn="0" w:lastColumn="0" w:oddVBand="0" w:evenVBand="0" w:oddHBand="0" w:evenHBand="0" w:firstRowFirstColumn="0" w:firstRowLastColumn="0" w:lastRowFirstColumn="0" w:lastRowLastColumn="0"/>
+              <w:rPr>
+                <w:rFonts w:ascii="Arial" w:hAnsi="Arial" w:cs="Arial"/>
+              </w:rPr>
+            </w:pPr>
           </w:p>
         </w:tc>
         <w:tc>
@@ -2587,6 +2873,7 @@
               <w:spacing w:line="360" w:lineRule="auto"/>
               <w:contextualSpacing/>
               <w:jc w:val="both"/>
+              <w:cnfStyle w:val="000000000000" w:firstRow="0" w:lastRow="0" w:firstColumn="0" w:lastColumn="0" w:oddVBand="0" w:evenVBand="0" w:oddHBand="0" w:evenHBand="0" w:firstRowFirstColumn="0" w:firstRowLastColumn="0" w:lastRowFirstColumn="0" w:lastRowLastColumn="0"/>
               <w:rPr>
                 <w:rFonts w:ascii="Arial" w:hAnsi="Arial" w:cs="Arial"/>
                 <w:b/>
@@ -2602,8 +2889,12 @@
         </w:tc>
       </w:tr>
       <w:tr>
+        <w:trPr>
+          <w:cnfStyle w:val="000000100000" w:firstRow="0" w:lastRow="0" w:firstColumn="0" w:lastColumn="0" w:oddVBand="0" w:evenVBand="0" w:oddHBand="1" w:evenHBand="0" w:firstRowFirstColumn="0" w:firstRowLastColumn="0" w:lastRowFirstColumn="0" w:lastRowLastColumn="0"/>
+        </w:trPr>
         <w:tc>
           <w:tcPr>
+            <w:cnfStyle w:val="001000000000" w:firstRow="0" w:lastRow="0" w:firstColumn="1" w:lastColumn="0" w:oddVBand="0" w:evenVBand="0" w:oddHBand="0" w:evenHBand="0" w:firstRowFirstColumn="0" w:firstRowLastColumn="0" w:lastRowFirstColumn="0" w:lastRowLastColumn="0"/>
             <w:tcW w:w="1413" w:type="dxa"/>
           </w:tcPr>
           <w:p>
@@ -2619,7 +2910,7 @@
               <w:rPr>
                 <w:rFonts w:ascii="Arial" w:hAnsi="Arial" w:cs="Arial"/>
               </w:rPr>
-              <w:t>Revisar y asignar trámite</w:t>
+              <w:t>Emitir Factura</w:t>
             </w:r>
           </w:p>
         </w:tc>
@@ -2632,9 +2923,9 @@
               <w:spacing w:line="360" w:lineRule="auto"/>
               <w:contextualSpacing/>
               <w:jc w:val="both"/>
-              <w:rPr>
-                <w:rFonts w:ascii="Arial" w:hAnsi="Arial" w:cs="Arial"/>
-                <w:b/>
+              <w:cnfStyle w:val="000000100000" w:firstRow="0" w:lastRow="0" w:firstColumn="0" w:lastColumn="0" w:oddVBand="0" w:evenVBand="0" w:oddHBand="1" w:evenHBand="0" w:firstRowFirstColumn="0" w:firstRowLastColumn="0" w:lastRowFirstColumn="0" w:lastRowLastColumn="0"/>
+              <w:rPr>
+                <w:rFonts w:ascii="Arial" w:hAnsi="Arial" w:cs="Arial"/>
               </w:rPr>
             </w:pPr>
             <w:r>
@@ -2654,16 +2945,16 @@
               <w:spacing w:line="360" w:lineRule="auto"/>
               <w:contextualSpacing/>
               <w:jc w:val="both"/>
-              <w:rPr>
-                <w:rFonts w:ascii="Arial" w:hAnsi="Arial" w:cs="Arial"/>
-                <w:b/>
-              </w:rPr>
-            </w:pPr>
-            <w:r>
-              <w:rPr>
-                <w:rFonts w:ascii="Arial" w:hAnsi="Arial" w:cs="Arial"/>
-              </w:rPr>
-              <w:t>Recibe y revisa la solicitud, misma que es asignada a un analista de contabilidad para su atención.</w:t>
+              <w:cnfStyle w:val="000000100000" w:firstRow="0" w:lastRow="0" w:firstColumn="0" w:lastColumn="0" w:oddVBand="0" w:evenVBand="0" w:oddHBand="1" w:evenHBand="0" w:firstRowFirstColumn="0" w:firstRowLastColumn="0" w:lastRowFirstColumn="0" w:lastRowLastColumn="0"/>
+              <w:rPr>
+                <w:rFonts w:ascii="Arial" w:hAnsi="Arial" w:cs="Arial"/>
+              </w:rPr>
+            </w:pPr>
+            <w:r>
+              <w:rPr>
+                <w:rFonts w:ascii="Arial" w:hAnsi="Arial" w:cs="Arial"/>
+              </w:rPr>
+              <w:t>Recibe la documentación necesaria basada en el cálculo. Verifica que la información sea coherente.</w:t>
             </w:r>
           </w:p>
         </w:tc>
@@ -2676,178 +2967,7 @@
               <w:spacing w:line="360" w:lineRule="auto"/>
               <w:contextualSpacing/>
               <w:jc w:val="both"/>
-              <w:rPr>
-                <w:rFonts w:ascii="Arial" w:hAnsi="Arial" w:cs="Arial"/>
-                <w:b/>
-              </w:rPr>
-            </w:pPr>
-          </w:p>
-        </w:tc>
-      </w:tr>
-      <w:tr>
-        <w:tc>
-          <w:tcPr>
-            <w:tcW w:w="1413" w:type="dxa"/>
-          </w:tcPr>
-          <w:p>
-            <w:pPr>
-              <w:spacing w:line="360" w:lineRule="auto"/>
-              <w:contextualSpacing/>
-              <w:jc w:val="both"/>
-              <w:rPr>
-                <w:rFonts w:ascii="Arial" w:hAnsi="Arial" w:cs="Arial"/>
-              </w:rPr>
-            </w:pPr>
-            <w:r>
-              <w:rPr>
-                <w:rFonts w:ascii="Arial" w:hAnsi="Arial" w:cs="Arial"/>
-              </w:rPr>
-              <w:t>Realizar calculo</w:t>
-            </w:r>
-          </w:p>
-        </w:tc>
-        <w:tc>
-          <w:tcPr>
-            <w:tcW w:w="1417" w:type="dxa"/>
-          </w:tcPr>
-          <w:p>
-            <w:pPr>
-              <w:spacing w:line="360" w:lineRule="auto"/>
-              <w:contextualSpacing/>
-              <w:jc w:val="both"/>
-              <w:rPr>
-                <w:rFonts w:ascii="Arial" w:hAnsi="Arial" w:cs="Arial"/>
-              </w:rPr>
-            </w:pPr>
-            <w:r>
-              <w:rPr>
-                <w:rFonts w:ascii="Arial" w:hAnsi="Arial" w:cs="Arial"/>
-              </w:rPr>
-              <w:t>Gerente financiero</w:t>
-            </w:r>
-          </w:p>
-        </w:tc>
-        <w:tc>
-          <w:tcPr>
-            <w:tcW w:w="4395" w:type="dxa"/>
-          </w:tcPr>
-          <w:p>
-            <w:pPr>
-              <w:spacing w:line="360" w:lineRule="auto"/>
-              <w:contextualSpacing/>
-              <w:jc w:val="both"/>
-              <w:rPr>
-                <w:rFonts w:ascii="Arial" w:hAnsi="Arial" w:cs="Arial"/>
-              </w:rPr>
-            </w:pPr>
-            <w:r>
-              <w:rPr>
-                <w:rFonts w:ascii="Arial" w:hAnsi="Arial" w:cs="Arial"/>
-              </w:rPr>
-              <w:t xml:space="preserve">Realiza los cálculos a </w:t>
-            </w:r>
-            <w:proofErr w:type="spellStart"/>
-            <w:r>
-              <w:rPr>
-                <w:rFonts w:ascii="Arial" w:hAnsi="Arial" w:cs="Arial"/>
-              </w:rPr>
-              <w:t>travez</w:t>
-            </w:r>
-            <w:proofErr w:type="spellEnd"/>
-            <w:r>
-              <w:rPr>
-                <w:rFonts w:ascii="Arial" w:hAnsi="Arial" w:cs="Arial"/>
-              </w:rPr>
-              <w:t xml:space="preserve"> del servicio web</w:t>
-            </w:r>
-          </w:p>
-        </w:tc>
-        <w:tc>
-          <w:tcPr>
-            <w:tcW w:w="1603" w:type="dxa"/>
-          </w:tcPr>
-          <w:p>
-            <w:pPr>
-              <w:spacing w:line="360" w:lineRule="auto"/>
-              <w:contextualSpacing/>
-              <w:jc w:val="both"/>
-              <w:rPr>
-                <w:rFonts w:ascii="Arial" w:hAnsi="Arial" w:cs="Arial"/>
-                <w:b/>
-              </w:rPr>
-            </w:pPr>
-            <w:r>
-              <w:rPr>
-                <w:rFonts w:ascii="Arial" w:hAnsi="Arial" w:cs="Arial"/>
-              </w:rPr>
-              <w:t>Correo electrónico</w:t>
-            </w:r>
-          </w:p>
-        </w:tc>
-      </w:tr>
-      <w:tr>
-        <w:tc>
-          <w:tcPr>
-            <w:tcW w:w="1413" w:type="dxa"/>
-          </w:tcPr>
-          <w:p>
-            <w:pPr>
-              <w:spacing w:line="360" w:lineRule="auto"/>
-              <w:contextualSpacing/>
-              <w:jc w:val="both"/>
-              <w:rPr>
-                <w:rFonts w:ascii="Arial" w:hAnsi="Arial" w:cs="Arial"/>
-              </w:rPr>
-            </w:pPr>
-            <w:r>
-              <w:rPr>
-                <w:rFonts w:ascii="Arial" w:hAnsi="Arial" w:cs="Arial"/>
-              </w:rPr>
-              <w:t>Emitir Factura</w:t>
-            </w:r>
-          </w:p>
-        </w:tc>
-        <w:tc>
-          <w:tcPr>
-            <w:tcW w:w="1417" w:type="dxa"/>
-          </w:tcPr>
-          <w:p>
-            <w:pPr>
-              <w:spacing w:line="360" w:lineRule="auto"/>
-              <w:contextualSpacing/>
-              <w:jc w:val="both"/>
-              <w:rPr>
-                <w:rFonts w:ascii="Arial" w:hAnsi="Arial" w:cs="Arial"/>
-              </w:rPr>
-            </w:pPr>
-            <w:bookmarkStart w:id="6" w:name="_GoBack"/>
-            <w:bookmarkEnd w:id="6"/>
-          </w:p>
-        </w:tc>
-        <w:tc>
-          <w:tcPr>
-            <w:tcW w:w="4395" w:type="dxa"/>
-          </w:tcPr>
-          <w:p>
-            <w:pPr>
-              <w:spacing w:line="360" w:lineRule="auto"/>
-              <w:contextualSpacing/>
-              <w:jc w:val="both"/>
-              <w:rPr>
-                <w:rFonts w:ascii="Arial" w:hAnsi="Arial" w:cs="Arial"/>
-              </w:rPr>
-            </w:pPr>
-          </w:p>
-        </w:tc>
-        <w:tc>
-          <w:tcPr>
-            <w:tcW w:w="1603" w:type="dxa"/>
-          </w:tcPr>
-          <w:p>
-            <w:pPr>
-              <w:spacing w:line="360" w:lineRule="auto"/>
-              <w:contextualSpacing/>
-              <w:jc w:val="both"/>
+              <w:cnfStyle w:val="000000100000" w:firstRow="0" w:lastRow="0" w:firstColumn="0" w:lastColumn="0" w:oddVBand="0" w:evenVBand="0" w:oddHBand="1" w:evenHBand="0" w:firstRowFirstColumn="0" w:firstRowLastColumn="0" w:lastRowFirstColumn="0" w:lastRowLastColumn="0"/>
               <w:rPr>
                 <w:rFonts w:ascii="Arial" w:hAnsi="Arial" w:cs="Arial"/>
               </w:rPr>
@@ -2878,7 +2998,6 @@
       </w:pPr>
     </w:p>
     <w:sectPr>
-      <w:headerReference w:type="default" r:id="rId9"/>
       <w:pgSz w:w="12240" w:h="15840"/>
       <w:pgMar w:top="1417" w:right="1701" w:bottom="1417" w:left="1701" w:header="708" w:footer="708" w:gutter="0"/>
       <w:cols w:space="708"/>
@@ -2913,6 +3032,85 @@
 </w:endnotes>
 </file>
 
+<file path=word/footer1.xml><?xml version="1.0" encoding="utf-8"?>
+<w:ftr xmlns:wpc="http://schemas.microsoft.com/office/word/2010/wordprocessingCanvas" xmlns:mc="http://schemas.openxmlformats.org/markup-compatibility/2006" xmlns:o="urn:schemas-microsoft-com:office:office" xmlns:r="http://schemas.openxmlformats.org/officeDocument/2006/relationships" xmlns:m="http://schemas.openxmlformats.org/officeDocument/2006/math" xmlns:v="urn:schemas-microsoft-com:vml" xmlns:wp14="http://schemas.microsoft.com/office/word/2010/wordprocessingDrawing" xmlns:wp="http://schemas.openxmlformats.org/drawingml/2006/wordprocessingDrawing" xmlns:w10="urn:schemas-microsoft-com:office:word" xmlns:w="http://schemas.openxmlformats.org/wordprocessingml/2006/main" xmlns:w14="http://schemas.microsoft.com/office/word/2010/wordml" xmlns:w15="http://schemas.microsoft.com/office/word/2012/wordml" xmlns:wpg="http://schemas.microsoft.com/office/word/2010/wordprocessingGroup" xmlns:wpi="http://schemas.microsoft.com/office/word/2010/wordprocessingInk" xmlns:wne="http://schemas.microsoft.com/office/word/2006/wordml" xmlns:wps="http://schemas.microsoft.com/office/word/2010/wordprocessingShape" mc:Ignorable="w14 w15 wp14">
+  <w:p>
+    <w:pPr>
+      <w:pStyle w:val="Piedepgina"/>
+    </w:pPr>
+  </w:p>
+</w:ftr>
+</file>
+
+<file path=word/footer2.xml><?xml version="1.0" encoding="utf-8"?>
+<w:ftr xmlns:wpc="http://schemas.microsoft.com/office/word/2010/wordprocessingCanvas" xmlns:mc="http://schemas.openxmlformats.org/markup-compatibility/2006" xmlns:o="urn:schemas-microsoft-com:office:office" xmlns:r="http://schemas.openxmlformats.org/officeDocument/2006/relationships" xmlns:m="http://schemas.openxmlformats.org/officeDocument/2006/math" xmlns:v="urn:schemas-microsoft-com:vml" xmlns:wp14="http://schemas.microsoft.com/office/word/2010/wordprocessingDrawing" xmlns:wp="http://schemas.openxmlformats.org/drawingml/2006/wordprocessingDrawing" xmlns:w10="urn:schemas-microsoft-com:office:word" xmlns:w="http://schemas.openxmlformats.org/wordprocessingml/2006/main" xmlns:w14="http://schemas.microsoft.com/office/word/2010/wordml" xmlns:w15="http://schemas.microsoft.com/office/word/2012/wordml" xmlns:wpg="http://schemas.microsoft.com/office/word/2010/wordprocessingGroup" xmlns:wpi="http://schemas.microsoft.com/office/word/2010/wordprocessingInk" xmlns:wne="http://schemas.microsoft.com/office/word/2006/wordml" xmlns:wps="http://schemas.microsoft.com/office/word/2010/wordprocessingShape" mc:Ignorable="w14 w15 wp14">
+  <w:bookmarkStart w:id="0" w:name="_GoBack"/>
+  <w:bookmarkEnd w:id="0"/>
+  <w:p>
+    <w:pPr>
+      <w:pStyle w:val="Piedepgina"/>
+      <w:jc w:val="center"/>
+      <w:rPr>
+        <w:caps/>
+        <w:color w:val="5B9BD5" w:themeColor="accent1"/>
+      </w:rPr>
+    </w:pPr>
+    <w:r>
+      <w:rPr>
+        <w:caps/>
+        <w:color w:val="5B9BD5" w:themeColor="accent1"/>
+      </w:rPr>
+      <w:fldChar w:fldCharType="begin"/>
+    </w:r>
+    <w:r>
+      <w:rPr>
+        <w:caps/>
+        <w:color w:val="5B9BD5" w:themeColor="accent1"/>
+      </w:rPr>
+      <w:instrText>PAGE   \* MERGEFORMAT</w:instrText>
+    </w:r>
+    <w:r>
+      <w:rPr>
+        <w:caps/>
+        <w:color w:val="5B9BD5" w:themeColor="accent1"/>
+      </w:rPr>
+      <w:fldChar w:fldCharType="separate"/>
+    </w:r>
+    <w:r>
+      <w:rPr>
+        <w:caps/>
+        <w:noProof/>
+        <w:color w:val="5B9BD5" w:themeColor="accent1"/>
+        <w:lang w:val="es-ES"/>
+      </w:rPr>
+      <w:t>2</w:t>
+    </w:r>
+    <w:r>
+      <w:rPr>
+        <w:caps/>
+        <w:color w:val="5B9BD5" w:themeColor="accent1"/>
+      </w:rPr>
+      <w:fldChar w:fldCharType="end"/>
+    </w:r>
+  </w:p>
+  <w:p>
+    <w:pPr>
+      <w:pStyle w:val="Piedepgina"/>
+    </w:pPr>
+  </w:p>
+</w:ftr>
+</file>
+
+<file path=word/footer3.xml><?xml version="1.0" encoding="utf-8"?>
+<w:ftr xmlns:wpc="http://schemas.microsoft.com/office/word/2010/wordprocessingCanvas" xmlns:mc="http://schemas.openxmlformats.org/markup-compatibility/2006" xmlns:o="urn:schemas-microsoft-com:office:office" xmlns:r="http://schemas.openxmlformats.org/officeDocument/2006/relationships" xmlns:m="http://schemas.openxmlformats.org/officeDocument/2006/math" xmlns:v="urn:schemas-microsoft-com:vml" xmlns:wp14="http://schemas.microsoft.com/office/word/2010/wordprocessingDrawing" xmlns:wp="http://schemas.openxmlformats.org/drawingml/2006/wordprocessingDrawing" xmlns:w10="urn:schemas-microsoft-com:office:word" xmlns:w="http://schemas.openxmlformats.org/wordprocessingml/2006/main" xmlns:w14="http://schemas.microsoft.com/office/word/2010/wordml" xmlns:w15="http://schemas.microsoft.com/office/word/2012/wordml" xmlns:wpg="http://schemas.microsoft.com/office/word/2010/wordprocessingGroup" xmlns:wpi="http://schemas.microsoft.com/office/word/2010/wordprocessingInk" xmlns:wne="http://schemas.microsoft.com/office/word/2006/wordml" xmlns:wps="http://schemas.microsoft.com/office/word/2010/wordprocessingShape" mc:Ignorable="w14 w15 wp14">
+  <w:p>
+    <w:pPr>
+      <w:pStyle w:val="Piedepgina"/>
+    </w:pPr>
+  </w:p>
+</w:ftr>
+</file>
+
 <file path=word/footnotes.xml><?xml version="1.0" encoding="utf-8"?>
 <w:footnotes xmlns:wpc="http://schemas.microsoft.com/office/word/2010/wordprocessingCanvas" xmlns:mc="http://schemas.openxmlformats.org/markup-compatibility/2006" xmlns:o="urn:schemas-microsoft-com:office:office" xmlns:r="http://schemas.openxmlformats.org/officeDocument/2006/relationships" xmlns:m="http://schemas.openxmlformats.org/officeDocument/2006/math" xmlns:v="urn:schemas-microsoft-com:vml" xmlns:wp14="http://schemas.microsoft.com/office/word/2010/wordprocessingDrawing" xmlns:wp="http://schemas.openxmlformats.org/drawingml/2006/wordprocessingDrawing" xmlns:w10="urn:schemas-microsoft-com:office:word" xmlns:w="http://schemas.openxmlformats.org/wordprocessingml/2006/main" xmlns:w14="http://schemas.microsoft.com/office/word/2010/wordml" xmlns:w15="http://schemas.microsoft.com/office/word/2012/wordml" xmlns:wpg="http://schemas.microsoft.com/office/word/2010/wordprocessingGroup" xmlns:wpi="http://schemas.microsoft.com/office/word/2010/wordprocessingInk" xmlns:wne="http://schemas.microsoft.com/office/word/2006/wordml" xmlns:wps="http://schemas.microsoft.com/office/word/2010/wordprocessingShape" mc:Ignorable="w14 w15 wp14">
   <w:footnote w:type="separator" w:id="-1">
@@ -2939,6 +3137,16 @@
 </file>
 
 <file path=word/header1.xml><?xml version="1.0" encoding="utf-8"?>
+<w:hdr xmlns:wpc="http://schemas.microsoft.com/office/word/2010/wordprocessingCanvas" xmlns:mc="http://schemas.openxmlformats.org/markup-compatibility/2006" xmlns:o="urn:schemas-microsoft-com:office:office" xmlns:r="http://schemas.openxmlformats.org/officeDocument/2006/relationships" xmlns:m="http://schemas.openxmlformats.org/officeDocument/2006/math" xmlns:v="urn:schemas-microsoft-com:vml" xmlns:wp14="http://schemas.microsoft.com/office/word/2010/wordprocessingDrawing" xmlns:wp="http://schemas.openxmlformats.org/drawingml/2006/wordprocessingDrawing" xmlns:w10="urn:schemas-microsoft-com:office:word" xmlns:w="http://schemas.openxmlformats.org/wordprocessingml/2006/main" xmlns:w14="http://schemas.microsoft.com/office/word/2010/wordml" xmlns:w15="http://schemas.microsoft.com/office/word/2012/wordml" xmlns:wpg="http://schemas.microsoft.com/office/word/2010/wordprocessingGroup" xmlns:wpi="http://schemas.microsoft.com/office/word/2010/wordprocessingInk" xmlns:wne="http://schemas.microsoft.com/office/word/2006/wordml" xmlns:wps="http://schemas.microsoft.com/office/word/2010/wordprocessingShape" mc:Ignorable="w14 w15 wp14">
+  <w:p>
+    <w:pPr>
+      <w:pStyle w:val="Encabezado"/>
+    </w:pPr>
+  </w:p>
+</w:hdr>
+</file>
+
+<file path=word/header2.xml><?xml version="1.0" encoding="utf-8"?>
 <w:hdr xmlns:wpc="http://schemas.microsoft.com/office/word/2010/wordprocessingCanvas" xmlns:mc="http://schemas.openxmlformats.org/markup-compatibility/2006" xmlns:o="urn:schemas-microsoft-com:office:office" xmlns:r="http://schemas.openxmlformats.org/officeDocument/2006/relationships" xmlns:m="http://schemas.openxmlformats.org/officeDocument/2006/math" xmlns:v="urn:schemas-microsoft-com:vml" xmlns:wp14="http://schemas.microsoft.com/office/word/2010/wordprocessingDrawing" xmlns:wp="http://schemas.openxmlformats.org/drawingml/2006/wordprocessingDrawing" xmlns:w10="urn:schemas-microsoft-com:office:word" xmlns:w="http://schemas.openxmlformats.org/wordprocessingml/2006/main" xmlns:w14="http://schemas.microsoft.com/office/word/2010/wordml" xmlns:w15="http://schemas.microsoft.com/office/word/2012/wordml" xmlns:wpg="http://schemas.microsoft.com/office/word/2010/wordprocessingGroup" xmlns:wpi="http://schemas.microsoft.com/office/word/2010/wordprocessingInk" xmlns:wne="http://schemas.microsoft.com/office/word/2006/wordml" xmlns:wps="http://schemas.microsoft.com/office/word/2010/wordprocessingShape" mc:Ignorable="w14 w15 wp14">
   <w:tbl>
     <w:tblPr>
@@ -2973,10 +3181,12 @@
       </w:tc>
     </w:tr>
     <w:tr>
+      <w:trPr>
+        <w:trHeight w:val="547"/>
+      </w:trPr>
       <w:tc>
         <w:tcPr>
           <w:tcW w:w="4414" w:type="dxa"/>
-          <w:vMerge w:val="restart"/>
           <w:vAlign w:val="center"/>
         </w:tcPr>
         <w:p>
@@ -3005,41 +3215,22 @@
             <w:pStyle w:val="Encabezado"/>
           </w:pPr>
           <w:r>
-            <w:t>Versión</w:t>
-          </w:r>
-          <w:r>
-            <w:t xml:space="preserve">: </w:t>
-          </w:r>
-          <w:r>
-            <w:t xml:space="preserve"> 1.0 </w:t>
+            <w:t xml:space="preserve">Versión:  1.0 </w:t>
           </w:r>
         </w:p>
       </w:tc>
     </w:tr>
-    <w:tr>
-      <w:tc>
-        <w:tcPr>
-          <w:tcW w:w="4414" w:type="dxa"/>
-          <w:vMerge/>
-        </w:tcPr>
-        <w:p>
-          <w:pPr>
-            <w:pStyle w:val="Encabezado"/>
-          </w:pPr>
-        </w:p>
-      </w:tc>
-      <w:tc>
-        <w:tcPr>
-          <w:tcW w:w="4414" w:type="dxa"/>
-        </w:tcPr>
-        <w:p>
-          <w:pPr>
-            <w:pStyle w:val="Encabezado"/>
-          </w:pPr>
-        </w:p>
-      </w:tc>
-    </w:tr>
   </w:tbl>
+  <w:p>
+    <w:pPr>
+      <w:pStyle w:val="Encabezado"/>
+    </w:pPr>
+  </w:p>
+</w:hdr>
+</file>
+
+<file path=word/header3.xml><?xml version="1.0" encoding="utf-8"?>
+<w:hdr xmlns:wpc="http://schemas.microsoft.com/office/word/2010/wordprocessingCanvas" xmlns:mc="http://schemas.openxmlformats.org/markup-compatibility/2006" xmlns:o="urn:schemas-microsoft-com:office:office" xmlns:r="http://schemas.openxmlformats.org/officeDocument/2006/relationships" xmlns:m="http://schemas.openxmlformats.org/officeDocument/2006/math" xmlns:v="urn:schemas-microsoft-com:vml" xmlns:wp14="http://schemas.microsoft.com/office/word/2010/wordprocessingDrawing" xmlns:wp="http://schemas.openxmlformats.org/drawingml/2006/wordprocessingDrawing" xmlns:w10="urn:schemas-microsoft-com:office:word" xmlns:w="http://schemas.openxmlformats.org/wordprocessingml/2006/main" xmlns:w14="http://schemas.microsoft.com/office/word/2010/wordml" xmlns:w15="http://schemas.microsoft.com/office/word/2012/wordml" xmlns:wpg="http://schemas.microsoft.com/office/word/2010/wordprocessingGroup" xmlns:wpi="http://schemas.microsoft.com/office/word/2010/wordprocessingInk" xmlns:wne="http://schemas.microsoft.com/office/word/2006/wordml" xmlns:wps="http://schemas.microsoft.com/office/word/2010/wordprocessingShape" mc:Ignorable="w14 w15 wp14">
   <w:p>
     <w:pPr>
       <w:pStyle w:val="Encabezado"/>
@@ -3820,6 +4011,63 @@
       <w:u w:val="single"/>
     </w:rPr>
   </w:style>
+  <w:style w:type="table" w:styleId="Tabladecuadrcula1clara-nfasis4">
+    <w:name w:val="Grid Table 1 Light Accent 4"/>
+    <w:basedOn w:val="Tablanormal"/>
+    <w:uiPriority w:val="46"/>
+    <w:rsid w:val="00311BF4"/>
+    <w:pPr>
+      <w:spacing w:after="0" w:line="240" w:lineRule="auto"/>
+    </w:pPr>
+    <w:tblPr>
+      <w:tblStyleRowBandSize w:val="1"/>
+      <w:tblStyleColBandSize w:val="1"/>
+      <w:tblBorders>
+        <w:top w:val="single" w:sz="4" w:space="0" w:color="FFE599" w:themeColor="accent4" w:themeTint="66"/>
+        <w:left w:val="single" w:sz="4" w:space="0" w:color="FFE599" w:themeColor="accent4" w:themeTint="66"/>
+        <w:bottom w:val="single" w:sz="4" w:space="0" w:color="FFE599" w:themeColor="accent4" w:themeTint="66"/>
+        <w:right w:val="single" w:sz="4" w:space="0" w:color="FFE599" w:themeColor="accent4" w:themeTint="66"/>
+        <w:insideH w:val="single" w:sz="4" w:space="0" w:color="FFE599" w:themeColor="accent4" w:themeTint="66"/>
+        <w:insideV w:val="single" w:sz="4" w:space="0" w:color="FFE599" w:themeColor="accent4" w:themeTint="66"/>
+      </w:tblBorders>
+    </w:tblPr>
+    <w:tblStylePr w:type="firstRow">
+      <w:rPr>
+        <w:b/>
+        <w:bCs/>
+      </w:rPr>
+      <w:tblPr/>
+      <w:tcPr>
+        <w:tcBorders>
+          <w:bottom w:val="single" w:sz="12" w:space="0" w:color="FFD966" w:themeColor="accent4" w:themeTint="99"/>
+        </w:tcBorders>
+      </w:tcPr>
+    </w:tblStylePr>
+    <w:tblStylePr w:type="lastRow">
+      <w:rPr>
+        <w:b/>
+        <w:bCs/>
+      </w:rPr>
+      <w:tblPr/>
+      <w:tcPr>
+        <w:tcBorders>
+          <w:top w:val="double" w:sz="2" w:space="0" w:color="FFD966" w:themeColor="accent4" w:themeTint="99"/>
+        </w:tcBorders>
+      </w:tcPr>
+    </w:tblStylePr>
+    <w:tblStylePr w:type="firstCol">
+      <w:rPr>
+        <w:b/>
+        <w:bCs/>
+      </w:rPr>
+    </w:tblStylePr>
+    <w:tblStylePr w:type="lastCol">
+      <w:rPr>
+        <w:b/>
+        <w:bCs/>
+      </w:rPr>
+    </w:tblStylePr>
+  </w:style>
 </w:styles>
 </file>
 
@@ -4089,7 +4337,7 @@
 </file>
 
 <file path=customXml/itemProps1.xml><?xml version="1.0" encoding="utf-8"?>
-<ds:datastoreItem xmlns:ds="http://schemas.openxmlformats.org/officeDocument/2006/customXml" ds:itemID="{D876527C-538C-4DC0-B722-F7D0341268EC}">
+<ds:datastoreItem xmlns:ds="http://schemas.openxmlformats.org/officeDocument/2006/customXml" ds:itemID="{13DB01F6-1D5A-406C-9D98-B7CA2AF5D8A3}">
   <ds:schemaRefs>
     <ds:schemaRef ds:uri="http://schemas.openxmlformats.org/officeDocument/2006/bibliography"/>
   </ds:schemaRefs>

</xml_diff>